<commit_message>
Updates to the white papers and added in a diagram image for the readme.md
Updates to the white papers and added in a diagram image for the readme.md
</commit_message>
<xml_diff>
--- a/Traceability Driver Security White Paper.docx
+++ b/Traceability Driver Security White Paper.docx
@@ -72,6 +72,11 @@
       </w:r>
     </w:p>
     <w:p>
+      <w:r>
+        <w:t>The only data being communicated through the Traceability Driver to other solution providers is event data and master data. None of this data is cached in the Traceability Driver, so there each time that data is requested, the solution provider receiving the request must authenticate and return the  data requested. They have complete control over the data.</w:t>
+      </w:r>
+    </w:p>
+    <w:p>
       <w:pPr>
         <w:pStyle w:val="Heading1"/>
       </w:pPr>
@@ -86,6 +91,11 @@
       </w:r>
     </w:p>
     <w:p>
+      <w:r>
+        <w:t>The only data that is stored in the Traceability Driver are the added accounts and their associated trading partners. There are no other accounts added.</w:t>
+      </w:r>
+    </w:p>
+    <w:p>
       <w:pPr>
         <w:pStyle w:val="Heading1"/>
       </w:pPr>
@@ -217,6 +227,7 @@
         <w:pStyle w:val="Heading1"/>
       </w:pPr>
       <w:r>
+        <w:lastRenderedPageBreak/>
         <w:t>Signed Requests</w:t>
       </w:r>
     </w:p>
@@ -227,7 +238,6 @@
     </w:p>
     <w:p>
       <w:r>
-        <w:lastRenderedPageBreak/>
         <w:t>The signature is included as the Authorization Header on the request including the following information:</w:t>
       </w:r>
     </w:p>
@@ -443,6 +453,9 @@
     </w:p>
     <w:p>
       <w:r>
+        <w:rPr>
+          <w:noProof/>
+        </w:rPr>
         <w:drawing>
           <wp:inline distT="0" distB="0" distL="0" distR="0" wp14:anchorId="08CDF982" wp14:editId="441A47AF">
             <wp:extent cx="5943600" cy="2359660"/>
@@ -534,6 +547,7 @@
     </w:p>
     <w:p>
       <w:r>
+        <w:lastRenderedPageBreak/>
         <w:t>The Account ID tells you which account is being queried, and the Trading Partner ID tells you who is asking for the data. By knowing who is asking for the data, you can use internal logic to return all the data or a subset / filtered version of the data for security purposes.</w:t>
       </w:r>
     </w:p>

</xml_diff>

<commit_message>
Update Traceability Driver Security White Paper.docx
</commit_message>
<xml_diff>
--- a/Traceability Driver Security White Paper.docx
+++ b/Traceability Driver Security White Paper.docx
@@ -172,54 +172,42 @@
     </w:p>
     <w:p>
       <w:pPr>
-        <w:rPr>
-          <w:color w:val="FF0000"/>
-        </w:rPr>
-      </w:pPr>
-      <w:r>
-        <w:rPr>
-          <w:color w:val="FF0000"/>
-        </w:rPr>
+        <w:pStyle w:val="Heading1"/>
+      </w:pPr>
+      <w:r>
+        <w:t>Directory Service Security</w:t>
+      </w:r>
+    </w:p>
+    <w:p>
+      <w:r>
         <w:t>Only Solution Providers registered on the Directory Service can query the Directory Service for available accounts.</w:t>
       </w:r>
-    </w:p>
-    <w:p>
-      <w:pPr>
-        <w:rPr>
-          <w:color w:val="FF0000"/>
-        </w:rPr>
-      </w:pPr>
-      <w:r>
-        <w:rPr>
-          <w:color w:val="FF0000"/>
-        </w:rPr>
-        <w:t>To query the Directory Service, you need to actual search it. You cannot just get a full list of everyone on the Directory Service.</w:t>
-      </w:r>
-    </w:p>
-    <w:p>
-      <w:pPr>
-        <w:rPr>
-          <w:color w:val="FF0000"/>
-        </w:rPr>
-      </w:pPr>
-      <w:r>
-        <w:rPr>
-          <w:color w:val="FF0000"/>
+      <w:r>
+        <w:t xml:space="preserve"> All requests to the Directory Service would require the request to be signed using the private key of the solution provider. The Directory Service would then use the registered public key to validate the signature.</w:t>
+      </w:r>
+    </w:p>
+    <w:p>
+      <w:pPr>
+        <w:rPr>
+          <w:b/>
+          <w:bCs/>
+        </w:rPr>
+      </w:pPr>
+      <w:r>
+        <w:rPr>
+          <w:b/>
+          <w:bCs/>
         </w:rPr>
         <w:t>Could the directory service be used to mine information?</w:t>
       </w:r>
     </w:p>
     <w:p>
-      <w:pPr>
-        <w:rPr>
-          <w:color w:val="FF0000"/>
-        </w:rPr>
-      </w:pPr>
-      <w:r>
-        <w:rPr>
-          <w:color w:val="FF0000"/>
-        </w:rPr>
-        <w:t>Whole Chain would not add someone to the directory service unless the service requested it. This is a great MO, because it keeps the business in control of adding them to a directory. You do not want to expose any user data without them taking the action. Is there a legal liability around this? The fact a seafood company is using a solution provider is considered confidential information.</w:t>
+      <w:r>
+        <w:t xml:space="preserve">No, because to query the Directory Service, the Solution Provider would be required to provide a filter to reduce the search results to a small amount. On top of that, the API will only return up to 10 search </w:t>
+      </w:r>
+      <w:r>
+        <w:lastRenderedPageBreak/>
+        <w:t>results per request. On top of that, the Traceability Internet Organization will monitor activity to ensure that solution providers are using the API faithfully.</w:t>
       </w:r>
     </w:p>
     <w:p>
@@ -227,7 +215,6 @@
         <w:pStyle w:val="Heading1"/>
       </w:pPr>
       <w:r>
-        <w:lastRenderedPageBreak/>
         <w:t>Signed Requests</w:t>
       </w:r>
     </w:p>
@@ -275,26 +262,25 @@
           <w:szCs w:val="14"/>
         </w:rPr>
         <w:tab/>
-        <w:t>“AccountPGLN” : “urn:gdst:party:TR28401.0”,</w:t>
-      </w:r>
-    </w:p>
-    <w:p>
-      <w:pPr>
-        <w:spacing w:line="240" w:lineRule="auto"/>
+        <w:t>“</w:t>
+      </w:r>
+      <w:proofErr w:type="spellStart"/>
+      <w:r>
         <w:rPr>
           <w:rFonts w:ascii="Consolas" w:hAnsi="Consolas"/>
           <w:sz w:val="14"/>
           <w:szCs w:val="14"/>
         </w:rPr>
-      </w:pPr>
+        <w:t>AccountPGLN</w:t>
+      </w:r>
+      <w:proofErr w:type="spellEnd"/>
       <w:r>
         <w:rPr>
           <w:rFonts w:ascii="Consolas" w:hAnsi="Consolas"/>
           <w:sz w:val="14"/>
           <w:szCs w:val="14"/>
         </w:rPr>
-        <w:tab/>
-        <w:t>“TradingPartnerPGLN” : “urn:gdst:party:WC100.0”,</w:t>
+        <w:t>” : “urn:gdst:party:TR28401.0”,</w:t>
       </w:r>
     </w:p>
     <w:p>
@@ -313,26 +299,81 @@
           <w:szCs w:val="14"/>
         </w:rPr>
         <w:tab/>
-        <w:t>“Subject” : “urn:gdst:product:lot:class:WC100.0.0000”,</w:t>
-      </w:r>
-    </w:p>
-    <w:p>
-      <w:pPr>
-        <w:spacing w:line="240" w:lineRule="auto"/>
+        <w:t>“</w:t>
+      </w:r>
+      <w:proofErr w:type="spellStart"/>
+      <w:r>
         <w:rPr>
           <w:rFonts w:ascii="Consolas" w:hAnsi="Consolas"/>
           <w:sz w:val="14"/>
           <w:szCs w:val="14"/>
         </w:rPr>
-      </w:pPr>
+        <w:t>TradingPartnerPGLN</w:t>
+      </w:r>
+      <w:proofErr w:type="spellEnd"/>
       <w:r>
         <w:rPr>
           <w:rFonts w:ascii="Consolas" w:hAnsi="Consolas"/>
           <w:sz w:val="14"/>
           <w:szCs w:val="14"/>
         </w:rPr>
+        <w:t>” : “urn:gdst:party:WC100.0”,</w:t>
+      </w:r>
+    </w:p>
+    <w:p>
+      <w:pPr>
+        <w:spacing w:line="240" w:lineRule="auto"/>
+        <w:rPr>
+          <w:rFonts w:ascii="Consolas" w:hAnsi="Consolas"/>
+          <w:sz w:val="14"/>
+          <w:szCs w:val="14"/>
+        </w:rPr>
+      </w:pPr>
+      <w:r>
+        <w:rPr>
+          <w:rFonts w:ascii="Consolas" w:hAnsi="Consolas"/>
+          <w:sz w:val="14"/>
+          <w:szCs w:val="14"/>
+        </w:rPr>
         <w:tab/>
-        <w:t>“Nunce” : &lt;UTC Date Time of the Request&gt;,</w:t>
+        <w:t>“Subject” : “urn:gdst:product:lot:class:WC100.0.0000”,</w:t>
+      </w:r>
+    </w:p>
+    <w:p>
+      <w:pPr>
+        <w:spacing w:line="240" w:lineRule="auto"/>
+        <w:rPr>
+          <w:rFonts w:ascii="Consolas" w:hAnsi="Consolas"/>
+          <w:sz w:val="14"/>
+          <w:szCs w:val="14"/>
+        </w:rPr>
+      </w:pPr>
+      <w:r>
+        <w:rPr>
+          <w:rFonts w:ascii="Consolas" w:hAnsi="Consolas"/>
+          <w:sz w:val="14"/>
+          <w:szCs w:val="14"/>
+        </w:rPr>
+        <w:tab/>
+        <w:t>“</w:t>
+      </w:r>
+      <w:proofErr w:type="spellStart"/>
+      <w:r>
+        <w:rPr>
+          <w:rFonts w:ascii="Consolas" w:hAnsi="Consolas"/>
+          <w:sz w:val="14"/>
+          <w:szCs w:val="14"/>
+        </w:rPr>
+        <w:t>Nunce</w:t>
+      </w:r>
+      <w:proofErr w:type="spellEnd"/>
+      <w:r>
+        <w:rPr>
+          <w:rFonts w:ascii="Consolas" w:hAnsi="Consolas"/>
+          <w:sz w:val="14"/>
+          <w:szCs w:val="14"/>
+        </w:rPr>
+        <w:t>” : &lt;UTC Date Time of the Request&gt;,</w:t>
       </w:r>
     </w:p>
     <w:p>
@@ -518,7 +559,15 @@
         </w:numPr>
       </w:pPr>
       <w:r>
-        <w:t>What is being queried for? I.E. the GTIN, GLN, PGLN, or EPC</w:t>
+        <w:t xml:space="preserve">What is being queried for? </w:t>
+      </w:r>
+      <w:proofErr w:type="gramStart"/>
+      <w:r>
+        <w:t>I.E.</w:t>
+      </w:r>
+      <w:proofErr w:type="gramEnd"/>
+      <w:r>
+        <w:t xml:space="preserve"> the GTIN, GLN, PGLN, or EPC</w:t>
       </w:r>
     </w:p>
     <w:p>
@@ -530,7 +579,16 @@
         </w:numPr>
       </w:pPr>
       <w:r>
-        <w:t>Who is the data being queried from? I.E. the account ID.</w:t>
+        <w:lastRenderedPageBreak/>
+        <w:t xml:space="preserve">Who is the data being queried from? </w:t>
+      </w:r>
+      <w:proofErr w:type="gramStart"/>
+      <w:r>
+        <w:t>I.E.</w:t>
+      </w:r>
+      <w:proofErr w:type="gramEnd"/>
+      <w:r>
+        <w:t xml:space="preserve"> the account ID.</w:t>
       </w:r>
     </w:p>
     <w:p>
@@ -542,12 +600,19 @@
         </w:numPr>
       </w:pPr>
       <w:r>
-        <w:t>Who is the company asking for the data? I.E. the trading partner ID.</w:t>
-      </w:r>
-    </w:p>
-    <w:p>
-      <w:r>
-        <w:lastRenderedPageBreak/>
+        <w:t xml:space="preserve">Who is the company asking for the data? </w:t>
+      </w:r>
+      <w:proofErr w:type="gramStart"/>
+      <w:r>
+        <w:t>I.E.</w:t>
+      </w:r>
+      <w:proofErr w:type="gramEnd"/>
+      <w:r>
+        <w:t xml:space="preserve"> the trading partner ID.</w:t>
+      </w:r>
+    </w:p>
+    <w:p>
+      <w:r>
         <w:t>The Account ID tells you which account is being queried, and the Trading Partner ID tells you who is asking for the data. By knowing who is asking for the data, you can use internal logic to return all the data or a subset / filtered version of the data for security purposes.</w:t>
       </w:r>
     </w:p>
@@ -557,12 +622,6 @@
           <w:color w:val="FF0000"/>
         </w:rPr>
       </w:pPr>
-      <w:r>
-        <w:rPr>
-          <w:color w:val="FF0000"/>
-        </w:rPr>
-        <w:t>Could there be a set of guidelines of around what would be common filtering purposes? This could be something that the Consortium could tackle.</w:t>
-      </w:r>
     </w:p>
     <w:sectPr>
       <w:pgSz w:w="12240" w:h="15840"/>

</xml_diff>